<commit_message>
[modify] 更新git 关于gerrit的操作 [modify] 更新gdb makefile shell signal 文档
</commit_message>
<xml_diff>
--- a/c++导入与导出.docx
+++ b/c++导入与导出.docx
@@ -1442,8 +1442,6 @@
         </w:rPr>
         <w:t>如果确定库需要动态导入使用，一般，不直接使用类。而是通过导出实例构造函数来获取类实例。这样首先动态导入在编译阶段没法获取到成员函数（找不到实现函数，如果是纯虚的就不用去找实现），如果修改库，也可能造成一些其他问题。</w:t>
       </w:r>
-      <w:bookmarkStart w:id="0" w:name="_GoBack"/>
-      <w:bookmarkEnd w:id="0"/>
     </w:p>
     <w:p>
       <w:pPr>
@@ -2219,10 +2217,6 @@
           <w:numId w:val="0"/>
         </w:numPr>
         <w:jc w:val="both"/>
-        <w:rPr>
-          <w:rFonts w:hint="eastAsia"/>
-          <w:lang w:val="en-US" w:eastAsia="zh-CN"/>
-        </w:rPr>
       </w:pPr>
       <w:r>
         <w:drawing>
@@ -2268,6 +2262,305 @@
         </w:drawing>
       </w:r>
     </w:p>
+    <w:p>
+      <w:pPr>
+        <w:numPr>
+          <w:ilvl w:val="0"/>
+          <w:numId w:val="2"/>
+        </w:numPr>
+        <w:jc w:val="both"/>
+        <w:rPr>
+          <w:rFonts w:hint="eastAsia"/>
+          <w:lang w:val="en-US" w:eastAsia="zh-CN"/>
+        </w:rPr>
+      </w:pPr>
+      <w:r>
+        <w:rPr>
+          <w:rFonts w:hint="eastAsia"/>
+          <w:lang w:val="en-US" w:eastAsia="zh-CN"/>
+        </w:rPr>
+        <w:t>Linux下动态加载so动态库</w:t>
+      </w:r>
+    </w:p>
+    <w:p>
+      <w:pPr>
+        <w:numPr>
+          <w:ilvl w:val="0"/>
+          <w:numId w:val="3"/>
+        </w:numPr>
+        <w:jc w:val="both"/>
+        <w:rPr>
+          <w:rFonts w:hint="eastAsia"/>
+          <w:lang w:val="en-US" w:eastAsia="zh-CN"/>
+        </w:rPr>
+      </w:pPr>
+      <w:r>
+        <w:rPr>
+          <w:rFonts w:hint="eastAsia"/>
+          <w:lang w:val="en-US" w:eastAsia="zh-CN"/>
+        </w:rPr>
+        <w:t>定义函数指针</w:t>
+      </w:r>
+    </w:p>
+    <w:p>
+      <w:pPr>
+        <w:spacing w:beforeLines="0" w:afterLines="0"/>
+        <w:jc w:val="left"/>
+        <w:rPr>
+          <w:rFonts w:hint="default"/>
+          <w:lang w:val="en-US" w:eastAsia="zh-CN"/>
+        </w:rPr>
+      </w:pPr>
+      <w:r>
+        <w:rPr>
+          <w:rFonts w:hint="eastAsia"/>
+          <w:lang w:val="en-US" w:eastAsia="zh-CN"/>
+        </w:rPr>
+        <w:t>包含头文件</w:t>
+      </w:r>
+      <w:r>
+        <w:rPr>
+          <w:rFonts w:hint="eastAsia" w:ascii="新宋体" w:hAnsi="新宋体" w:eastAsia="新宋体"/>
+          <w:color w:val="0000FF"/>
+          <w:sz w:val="19"/>
+        </w:rPr>
+        <w:t>#include</w:t>
+      </w:r>
+      <w:r>
+        <w:rPr>
+          <w:rFonts w:hint="eastAsia" w:ascii="新宋体" w:hAnsi="新宋体" w:eastAsia="新宋体"/>
+          <w:color w:val="auto"/>
+          <w:sz w:val="19"/>
+        </w:rPr>
+        <w:t xml:space="preserve"> </w:t>
+      </w:r>
+      <w:r>
+        <w:rPr>
+          <w:rFonts w:hint="eastAsia" w:ascii="新宋体" w:hAnsi="新宋体" w:eastAsia="新宋体"/>
+          <w:color w:val="A31515"/>
+          <w:sz w:val="19"/>
+        </w:rPr>
+        <w:t>&lt;dlfcn.h&gt;</w:t>
+      </w:r>
+      <w:bookmarkStart w:id="0" w:name="_GoBack"/>
+      <w:bookmarkEnd w:id="0"/>
+    </w:p>
+    <w:p>
+      <w:pPr>
+        <w:numPr>
+          <w:numId w:val="0"/>
+        </w:numPr>
+        <w:jc w:val="both"/>
+      </w:pPr>
+      <w:r>
+        <w:drawing>
+          <wp:inline distT="0" distB="0" distL="114300" distR="114300">
+            <wp:extent cx="5267960" cy="308610"/>
+            <wp:effectExtent l="0" t="0" r="5080" b="11430"/>
+            <wp:docPr id="1" name="图片 1"/>
+            <wp:cNvGraphicFramePr>
+              <a:graphicFrameLocks xmlns:a="http://schemas.openxmlformats.org/drawingml/2006/main" noChangeAspect="1"/>
+            </wp:cNvGraphicFramePr>
+            <a:graphic xmlns:a="http://schemas.openxmlformats.org/drawingml/2006/main">
+              <a:graphicData uri="http://schemas.openxmlformats.org/drawingml/2006/picture">
+                <pic:pic xmlns:pic="http://schemas.openxmlformats.org/drawingml/2006/picture">
+                  <pic:nvPicPr>
+                    <pic:cNvPr id="1" name="图片 1"/>
+                    <pic:cNvPicPr>
+                      <a:picLocks noChangeAspect="1"/>
+                    </pic:cNvPicPr>
+                  </pic:nvPicPr>
+                  <pic:blipFill>
+                    <a:blip r:embed="rId22"/>
+                    <a:stretch>
+                      <a:fillRect/>
+                    </a:stretch>
+                  </pic:blipFill>
+                  <pic:spPr>
+                    <a:xfrm>
+                      <a:off x="0" y="0"/>
+                      <a:ext cx="5267960" cy="308610"/>
+                    </a:xfrm>
+                    <a:prstGeom prst="rect">
+                      <a:avLst/>
+                    </a:prstGeom>
+                    <a:noFill/>
+                    <a:ln>
+                      <a:noFill/>
+                    </a:ln>
+                  </pic:spPr>
+                </pic:pic>
+              </a:graphicData>
+            </a:graphic>
+          </wp:inline>
+        </w:drawing>
+      </w:r>
+    </w:p>
+    <w:p>
+      <w:pPr>
+        <w:numPr>
+          <w:ilvl w:val="0"/>
+          <w:numId w:val="3"/>
+        </w:numPr>
+        <w:ind w:left="0" w:leftChars="0" w:firstLine="0" w:firstLineChars="0"/>
+        <w:jc w:val="both"/>
+      </w:pPr>
+      <w:r>
+        <w:drawing>
+          <wp:inline distT="0" distB="0" distL="114300" distR="114300">
+            <wp:extent cx="5273675" cy="385445"/>
+            <wp:effectExtent l="0" t="0" r="14605" b="10795"/>
+            <wp:docPr id="2" name="图片 2"/>
+            <wp:cNvGraphicFramePr>
+              <a:graphicFrameLocks xmlns:a="http://schemas.openxmlformats.org/drawingml/2006/main" noChangeAspect="1"/>
+            </wp:cNvGraphicFramePr>
+            <a:graphic xmlns:a="http://schemas.openxmlformats.org/drawingml/2006/main">
+              <a:graphicData uri="http://schemas.openxmlformats.org/drawingml/2006/picture">
+                <pic:pic xmlns:pic="http://schemas.openxmlformats.org/drawingml/2006/picture">
+                  <pic:nvPicPr>
+                    <pic:cNvPr id="2" name="图片 2"/>
+                    <pic:cNvPicPr>
+                      <a:picLocks noChangeAspect="1"/>
+                    </pic:cNvPicPr>
+                  </pic:nvPicPr>
+                  <pic:blipFill>
+                    <a:blip r:embed="rId23"/>
+                    <a:stretch>
+                      <a:fillRect/>
+                    </a:stretch>
+                  </pic:blipFill>
+                  <pic:spPr>
+                    <a:xfrm>
+                      <a:off x="0" y="0"/>
+                      <a:ext cx="5273675" cy="385445"/>
+                    </a:xfrm>
+                    <a:prstGeom prst="rect">
+                      <a:avLst/>
+                    </a:prstGeom>
+                    <a:noFill/>
+                    <a:ln>
+                      <a:noFill/>
+                    </a:ln>
+                  </pic:spPr>
+                </pic:pic>
+              </a:graphicData>
+            </a:graphic>
+          </wp:inline>
+        </w:drawing>
+      </w:r>
+    </w:p>
+    <w:p>
+      <w:pPr>
+        <w:numPr>
+          <w:numId w:val="0"/>
+        </w:numPr>
+        <w:ind w:leftChars="0"/>
+        <w:jc w:val="both"/>
+        <w:rPr>
+          <w:rFonts w:hint="default"/>
+          <w:lang w:val="en-US" w:eastAsia="zh-CN"/>
+        </w:rPr>
+      </w:pPr>
+      <w:r>
+        <w:drawing>
+          <wp:inline distT="0" distB="0" distL="114300" distR="114300">
+            <wp:extent cx="5272405" cy="1615440"/>
+            <wp:effectExtent l="0" t="0" r="635" b="0"/>
+            <wp:docPr id="3" name="图片 3"/>
+            <wp:cNvGraphicFramePr>
+              <a:graphicFrameLocks xmlns:a="http://schemas.openxmlformats.org/drawingml/2006/main" noChangeAspect="1"/>
+            </wp:cNvGraphicFramePr>
+            <a:graphic xmlns:a="http://schemas.openxmlformats.org/drawingml/2006/main">
+              <a:graphicData uri="http://schemas.openxmlformats.org/drawingml/2006/picture">
+                <pic:pic xmlns:pic="http://schemas.openxmlformats.org/drawingml/2006/picture">
+                  <pic:nvPicPr>
+                    <pic:cNvPr id="3" name="图片 3"/>
+                    <pic:cNvPicPr>
+                      <a:picLocks noChangeAspect="1"/>
+                    </pic:cNvPicPr>
+                  </pic:nvPicPr>
+                  <pic:blipFill>
+                    <a:blip r:embed="rId24"/>
+                    <a:stretch>
+                      <a:fillRect/>
+                    </a:stretch>
+                  </pic:blipFill>
+                  <pic:spPr>
+                    <a:xfrm>
+                      <a:off x="0" y="0"/>
+                      <a:ext cx="5272405" cy="1615440"/>
+                    </a:xfrm>
+                    <a:prstGeom prst="rect">
+                      <a:avLst/>
+                    </a:prstGeom>
+                    <a:noFill/>
+                    <a:ln>
+                      <a:noFill/>
+                    </a:ln>
+                  </pic:spPr>
+                </pic:pic>
+              </a:graphicData>
+            </a:graphic>
+          </wp:inline>
+        </w:drawing>
+      </w:r>
+    </w:p>
+    <w:p>
+      <w:pPr>
+        <w:numPr>
+          <w:numId w:val="0"/>
+        </w:numPr>
+        <w:ind w:leftChars="0"/>
+        <w:jc w:val="both"/>
+        <w:rPr>
+          <w:rFonts w:hint="default"/>
+          <w:lang w:val="en-US" w:eastAsia="zh-CN"/>
+        </w:rPr>
+      </w:pPr>
+      <w:r>
+        <w:drawing>
+          <wp:inline distT="0" distB="0" distL="114300" distR="114300">
+            <wp:extent cx="5270500" cy="1769745"/>
+            <wp:effectExtent l="0" t="0" r="2540" b="13335"/>
+            <wp:docPr id="4" name="图片 4"/>
+            <wp:cNvGraphicFramePr>
+              <a:graphicFrameLocks xmlns:a="http://schemas.openxmlformats.org/drawingml/2006/main" noChangeAspect="1"/>
+            </wp:cNvGraphicFramePr>
+            <a:graphic xmlns:a="http://schemas.openxmlformats.org/drawingml/2006/main">
+              <a:graphicData uri="http://schemas.openxmlformats.org/drawingml/2006/picture">
+                <pic:pic xmlns:pic="http://schemas.openxmlformats.org/drawingml/2006/picture">
+                  <pic:nvPicPr>
+                    <pic:cNvPr id="4" name="图片 4"/>
+                    <pic:cNvPicPr>
+                      <a:picLocks noChangeAspect="1"/>
+                    </pic:cNvPicPr>
+                  </pic:nvPicPr>
+                  <pic:blipFill>
+                    <a:blip r:embed="rId25"/>
+                    <a:stretch>
+                      <a:fillRect/>
+                    </a:stretch>
+                  </pic:blipFill>
+                  <pic:spPr>
+                    <a:xfrm>
+                      <a:off x="0" y="0"/>
+                      <a:ext cx="5270500" cy="1769745"/>
+                    </a:xfrm>
+                    <a:prstGeom prst="rect">
+                      <a:avLst/>
+                    </a:prstGeom>
+                    <a:noFill/>
+                    <a:ln>
+                      <a:noFill/>
+                    </a:ln>
+                  </pic:spPr>
+                </pic:pic>
+              </a:graphicData>
+            </a:graphic>
+          </wp:inline>
+        </w:drawing>
+      </w:r>
+    </w:p>
     <w:sectPr>
       <w:pgSz w:w="11906" w:h="16838"/>
       <w:pgMar w:top="1440" w:right="1800" w:bottom="1440" w:left="1800" w:header="851" w:footer="992" w:gutter="0"/>
@@ -2281,6 +2574,22 @@
 <file path=word/numbering.xml><?xml version="1.0" encoding="utf-8"?>
 <w:numbering xmlns:wpc="http://schemas.microsoft.com/office/word/2010/wordprocessingCanvas" xmlns:mc="http://schemas.openxmlformats.org/markup-compatibility/2006" xmlns:o="urn:schemas-microsoft-com:office:office" xmlns:r="http://schemas.openxmlformats.org/officeDocument/2006/relationships" xmlns:m="http://schemas.openxmlformats.org/officeDocument/2006/math" xmlns:v="urn:schemas-microsoft-com:vml" xmlns:wp14="http://schemas.microsoft.com/office/word/2010/wordprocessingDrawing" xmlns:wp="http://schemas.openxmlformats.org/drawingml/2006/wordprocessingDrawing" xmlns:w10="urn:schemas-microsoft-com:office:word" xmlns:w="http://schemas.openxmlformats.org/wordprocessingml/2006/main" xmlns:w14="http://schemas.microsoft.com/office/word/2010/wordml" xmlns:wpg="http://schemas.microsoft.com/office/word/2010/wordprocessingGroup" xmlns:wpi="http://schemas.microsoft.com/office/word/2010/wordprocessingInk" xmlns:wne="http://schemas.microsoft.com/office/word/2006/wordml" xmlns:wps="http://schemas.microsoft.com/office/word/2010/wordprocessingShape" mc:Ignorable="w14 wp14">
   <w:abstractNum w:abstractNumId="0">
+    <w:nsid w:val="DB4DFA70"/>
+    <w:multiLevelType w:val="singleLevel"/>
+    <w:tmpl w:val="DB4DFA70"/>
+    <w:lvl w:ilvl="0" w:tentative="0">
+      <w:start w:val="1"/>
+      <w:numFmt w:val="decimal"/>
+      <w:lvlText w:val="%1."/>
+      <w:lvlJc w:val="left"/>
+      <w:pPr>
+        <w:tabs>
+          <w:tab w:val="left" w:pos="312"/>
+        </w:tabs>
+      </w:pPr>
+    </w:lvl>
+  </w:abstractNum>
+  <w:abstractNum w:abstractNumId="1">
     <w:nsid w:val="3F94BD87"/>
     <w:multiLevelType w:val="singleLevel"/>
     <w:tmpl w:val="3F94BD87"/>
@@ -2296,7 +2605,28 @@
       </w:pPr>
     </w:lvl>
   </w:abstractNum>
+  <w:abstractNum w:abstractNumId="2">
+    <w:nsid w:val="67A1A98F"/>
+    <w:multiLevelType w:val="singleLevel"/>
+    <w:tmpl w:val="67A1A98F"/>
+    <w:lvl w:ilvl="0" w:tentative="0">
+      <w:start w:val="7"/>
+      <w:numFmt w:val="chineseCounting"/>
+      <w:suff w:val="nothing"/>
+      <w:lvlText w:val="%1．"/>
+      <w:lvlJc w:val="left"/>
+      <w:rPr>
+        <w:rFonts w:hint="eastAsia"/>
+      </w:rPr>
+    </w:lvl>
+  </w:abstractNum>
   <w:num w:numId="1">
+    <w:abstractNumId w:val="1"/>
+  </w:num>
+  <w:num w:numId="2">
+    <w:abstractNumId w:val="2"/>
+  </w:num>
+  <w:num w:numId="3">
     <w:abstractNumId w:val="0"/>
   </w:num>
 </w:numbering>
@@ -2377,7 +2707,7 @@
     <w:lsdException w:qFormat="1" w:unhideWhenUsed="0" w:uiPriority="0" w:semiHidden="0" w:name="Title"/>
     <w:lsdException w:unhideWhenUsed="0" w:uiPriority="0" w:semiHidden="0" w:name="Closing"/>
     <w:lsdException w:unhideWhenUsed="0" w:uiPriority="0" w:semiHidden="0" w:name="Signature"/>
-    <w:lsdException w:unhideWhenUsed="0" w:uiPriority="0" w:name="Default Paragraph Font"/>
+    <w:lsdException w:qFormat="1" w:unhideWhenUsed="0" w:uiPriority="0" w:name="Default Paragraph Font"/>
     <w:lsdException w:unhideWhenUsed="0" w:uiPriority="0" w:semiHidden="0" w:name="Body Text"/>
     <w:lsdException w:unhideWhenUsed="0" w:uiPriority="0" w:semiHidden="0" w:name="Body Text Indent"/>
     <w:lsdException w:unhideWhenUsed="0" w:uiPriority="0" w:semiHidden="0" w:name="List Continue"/>
@@ -2580,6 +2910,7 @@
   <w:style w:type="character" w:default="1" w:styleId="3">
     <w:name w:val="Default Paragraph Font"/>
     <w:semiHidden/>
+    <w:qFormat/>
     <w:uiPriority w:val="0"/>
   </w:style>
   <w:style w:type="table" w:default="1" w:styleId="2">
@@ -2587,7 +2918,6 @@
     <w:semiHidden/>
     <w:uiPriority w:val="0"/>
     <w:tblPr>
-      <w:tblLayout w:type="fixed"/>
       <w:tblCellMar>
         <w:top w:w="0" w:type="dxa"/>
         <w:left w:w="108" w:type="dxa"/>

</xml_diff>